<commit_message>
docs: se agrego documentacion
</commit_message>
<xml_diff>
--- a/documento_presentacino.docx
+++ b/documento_presentacino.docx
@@ -3478,7 +3478,131 @@
         </w:pBdr>
         <w:spacing w:after="240" w:before="360" w:line="300" w:lineRule="auto"/>
         <w:ind w:right="0" w:firstLine="0" w:left="0"/>
-        <w:rPr/>
+        <w:rPr>
+          <w:rFonts w:ascii="Liberation Sans" w:hAnsi="Liberation Sans" w:eastAsia="Liberation Sans" w:cs="Liberation Sans"/>
+          <w:sz w:val="36"/>
+          <w:szCs w:val="36"/>
+        </w:rPr>
+      </w:pPr>
+      <w:r>
+        <w:rPr>
+          <w:rFonts w:ascii="Liberation Sans" w:hAnsi="Liberation Sans" w:eastAsia="Liberation Sans" w:cs="Liberation Sans"/>
+          <w:b/>
+          <w:color w:val="000000"/>
+          <w:sz w:val="36"/>
+          <w:highlight w:val="none"/>
+          <w:lang w:val="es-ES"/>
+        </w:rPr>
+      </w:r>
+      <w:r>
+        <mc:AlternateContent>
+          <mc:Choice Requires="wpg">
+            <w:drawing>
+              <wp:inline xmlns:wp="http://schemas.openxmlformats.org/drawingml/2006/wordprocessingDrawing" distT="0" distB="0" distL="0" distR="0">
+                <wp:extent cx="5943600" cy="3647808"/>
+                <wp:effectExtent l="0" t="0" r="0" b="0"/>
+                <wp:docPr id="1" name=""/>
+                <wp:cNvGraphicFramePr>
+                  <a:graphicFrameLocks xmlns:a="http://schemas.openxmlformats.org/drawingml/2006/main" noChangeAspect="1"/>
+                </wp:cNvGraphicFramePr>
+                <a:graphic xmlns:a="http://schemas.openxmlformats.org/drawingml/2006/main">
+                  <a:graphicData uri="http://schemas.openxmlformats.org/drawingml/2006/picture">
+                    <pic:pic xmlns:pic="http://schemas.openxmlformats.org/drawingml/2006/picture">
+                      <pic:nvPicPr>
+                        <pic:cNvPr id="2018311685" name=""/>
+                        <pic:cNvPicPr>
+                          <a:picLocks noChangeAspect="1"/>
+                        </pic:cNvPicPr>
+                        <pic:nvPr/>
+                      </pic:nvPicPr>
+                      <pic:blipFill rotWithShape="1">
+                        <a:blip r:embed="rId18"/>
+                        <a:stretch/>
+                      </pic:blipFill>
+                      <pic:spPr bwMode="auto">
+                        <a:xfrm>
+                          <a:off x="0" y="0"/>
+                          <a:ext cx="5943599" cy="3647807"/>
+                        </a:xfrm>
+                        <a:prstGeom prst="rect">
+                          <a:avLst/>
+                        </a:prstGeom>
+                      </pic:spPr>
+                    </pic:pic>
+                  </a:graphicData>
+                </a:graphic>
+              </wp:inline>
+            </w:drawing>
+          </mc:Choice>
+          <mc:Fallback>
+            <w:pict>
+              <v:shapetype id="_x0000_t75" coordsize="21600,21600" o:spt="75" o:preferrelative="t" path="m@4@5l@4@11@9@11@9@5xe" filled="f" stroked="f">
+                <v:stroke joinstyle="miter"/>
+                <v:formulas>
+                  <v:f eqn="if lineDrawn pixelLineWidth 0"/>
+                  <v:f eqn="sum @0 1 0"/>
+                  <v:f eqn="sum 0 0 @1"/>
+                  <v:f eqn="prod @2 1 2"/>
+                  <v:f eqn="prod @3 21600 pixelWidth"/>
+                  <v:f eqn="prod @3 21600 pixelHeight"/>
+                  <v:f eqn="sum @0 0 1"/>
+                  <v:f eqn="prod @6 1 2"/>
+                  <v:f eqn="prod @7 21600 pixelWidth"/>
+                  <v:f eqn="sum @8 21600 0"/>
+                  <v:f eqn="prod @7 21600 pixelHeight"/>
+                  <v:f eqn="sum @10 21600 0"/>
+                </v:formulas>
+                <v:path o:extrusionok="f" gradientshapeok="t" o:connecttype="rect"/>
+                <o:lock v:ext="edit" aspectratio="t"/>
+              </v:shapetype>
+              <v:shape id="_x0000_i0" o:spid="_x0000_s0" type="#_x0000_t75" style="width:468.00pt;height:287.23pt;mso-wrap-distance-left:0.00pt;mso-wrap-distance-top:0.00pt;mso-wrap-distance-right:0.00pt;mso-wrap-distance-bottom:0.00pt;z-index:1;" stroked="false">
+                <v:imagedata r:id="rId18" o:title=""/>
+                <o:lock v:ext="edit" rotation="t"/>
+              </v:shape>
+            </w:pict>
+          </mc:Fallback>
+        </mc:AlternateContent>
+      </w:r>
+      <w:r>
+        <w:rPr>
+          <w:rFonts w:ascii="Liberation Sans" w:hAnsi="Liberation Sans" w:eastAsia="Liberation Sans" w:cs="Liberation Sans"/>
+          <w:b/>
+          <w:color w:val="000000"/>
+          <w:sz w:val="36"/>
+          <w:highlight w:val="none"/>
+          <w:lang w:val="es-ES"/>
+        </w:rPr>
+      </w:r>
+      <w:r>
+        <w:rPr>
+          <w:rFonts w:ascii="Liberation Sans" w:hAnsi="Liberation Sans" w:eastAsia="Liberation Sans" w:cs="Liberation Sans"/>
+          <w:b/>
+          <w:color w:val="000000"/>
+          <w:sz w:val="36"/>
+          <w:highlight w:val="none"/>
+        </w:rPr>
+      </w:r>
+    </w:p>
+    <w:p>
+      <w:pPr>
+        <w:pStyle w:val="140"/>
+        <w:pBdr>
+          <w:top w:val="none" w:color="000000" w:sz="4" w:space="0"/>
+          <w:left w:val="none" w:color="000000" w:sz="4" w:space="0"/>
+          <w:bottom w:val="single" w:color="000000" w:sz="6" w:space="0"/>
+          <w:right w:val="none" w:color="000000" w:sz="4" w:space="0"/>
+        </w:pBdr>
+        <w:spacing w:after="240" w:before="360" w:line="300" w:lineRule="auto"/>
+        <w:ind w:right="0" w:firstLine="0" w:left="0"/>
+        <w:rPr>
+          <w:rFonts w:ascii="Liberation Sans" w:hAnsi="Liberation Sans" w:eastAsia="Liberation Sans" w:cs="Liberation Sans"/>
+          <w:b/>
+          <w:bCs/>
+          <w:color w:val="000000"/>
+          <w:sz w:val="36"/>
+          <w:szCs w:val="36"/>
+          <w:highlight w:val="none"/>
+        </w:rPr>
       </w:pPr>
       <w:r>
         <w:rPr>
@@ -10907,7 +11031,7 @@
               <w:ind/>
               <w:rPr/>
             </w:pPr>
-            <w:hyperlink r:id="rId18" w:tooltip="http://localhost/" w:history="1">
+            <w:hyperlink r:id="rId19" w:tooltip="http://localhost/" w:history="1">
               <w:r>
                 <w:rPr>
                   <w:rStyle w:val="187"/>
@@ -11014,7 +11138,7 @@
               <w:ind/>
               <w:rPr/>
             </w:pPr>
-            <w:hyperlink r:id="rId19" w:tooltip="http://localhost:5000/" w:history="1">
+            <w:hyperlink r:id="rId20" w:tooltip="http://localhost:5000/" w:history="1">
               <w:r>
                 <w:rPr>
                   <w:rStyle w:val="187"/>
@@ -11348,7 +11472,7 @@
         </w:rPr>
         <w:t xml:space="preserve">Frontend: </w:t>
       </w:r>
-      <w:hyperlink r:id="rId20" w:tooltip="http://localhost/" w:history="1">
+      <w:hyperlink r:id="rId21" w:tooltip="http://localhost/" w:history="1">
         <w:r>
           <w:rPr>
             <w:rStyle w:val="187"/>
@@ -11388,7 +11512,7 @@
         </w:rPr>
         <w:t xml:space="preserve">Backend: </w:t>
       </w:r>
-      <w:hyperlink r:id="rId21" w:tooltip="http://localhost:5000/" w:history="1">
+      <w:hyperlink r:id="rId22" w:tooltip="http://localhost:5000/" w:history="1">
         <w:r>
           <w:rPr>
             <w:rStyle w:val="187"/>
@@ -11428,7 +11552,7 @@
         </w:rPr>
         <w:t xml:space="preserve">API Health: </w:t>
       </w:r>
-      <w:hyperlink r:id="rId22" w:tooltip="http://localhost:5000/health" w:history="1">
+      <w:hyperlink r:id="rId23" w:tooltip="http://localhost:5000/health" w:history="1">
         <w:r>
           <w:rPr>
             <w:rStyle w:val="187"/>
@@ -11492,7 +11616,7 @@
         </w:rPr>
         <w:t xml:space="preserve">Frontend: </w:t>
       </w:r>
-      <w:hyperlink r:id="rId23" w:tooltip="http://localhost/" w:history="1">
+      <w:hyperlink r:id="rId24" w:tooltip="http://localhost/" w:history="1">
         <w:r>
           <w:rPr>
             <w:rStyle w:val="187"/>
@@ -11532,7 +11656,7 @@
         </w:rPr>
         <w:t xml:space="preserve">Backend: </w:t>
       </w:r>
-      <w:hyperlink r:id="rId24" w:tooltip="http://localhost:5000/" w:history="1">
+      <w:hyperlink r:id="rId25" w:tooltip="http://localhost:5000/" w:history="1">
         <w:r>
           <w:rPr>
             <w:rStyle w:val="187"/>
@@ -11572,7 +11696,7 @@
         </w:rPr>
         <w:t xml:space="preserve">API Health: </w:t>
       </w:r>
-      <w:hyperlink r:id="rId25" w:tooltip="http://localhost:5000/health" w:history="1">
+      <w:hyperlink r:id="rId26" w:tooltip="http://localhost:5000/health" w:history="1">
         <w:r>
           <w:rPr>
             <w:rStyle w:val="187"/>
@@ -11636,7 +11760,7 @@
         </w:rPr>
         <w:t xml:space="preserve">Frontend: </w:t>
       </w:r>
-      <w:hyperlink r:id="rId26" w:tooltip="http://localhost:9080/" w:history="1">
+      <w:hyperlink r:id="rId27" w:tooltip="http://localhost:9080/" w:history="1">
         <w:r>
           <w:rPr>
             <w:rStyle w:val="187"/>
@@ -11683,7 +11807,7 @@
         </w:rPr>
         <w:t xml:space="preserve">Backend: </w:t>
       </w:r>
-      <w:hyperlink r:id="rId27" w:tooltip="http://localhost:9500/" w:history="1">
+      <w:hyperlink r:id="rId28" w:tooltip="http://localhost:9500/" w:history="1">
         <w:r>
           <w:rPr>
             <w:rStyle w:val="187"/>
@@ -12952,7 +13076,7 @@
               <wp:inline xmlns:wp="http://schemas.openxmlformats.org/drawingml/2006/wordprocessingDrawing" distT="0" distB="0" distL="0" distR="0">
                 <wp:extent cx="5943600" cy="2312919"/>
                 <wp:effectExtent l="0" t="0" r="0" b="0"/>
-                <wp:docPr id="1" name=""/>
+                <wp:docPr id="2" name=""/>
                 <wp:cNvGraphicFramePr>
                   <a:graphicFrameLocks xmlns:a="http://schemas.openxmlformats.org/drawingml/2006/main" noChangeAspect="1"/>
                 </wp:cNvGraphicFramePr>
@@ -12967,7 +13091,7 @@
                         <pic:nvPr/>
                       </pic:nvPicPr>
                       <pic:blipFill rotWithShape="1">
-                        <a:blip r:embed="rId28"/>
+                        <a:blip r:embed="rId29"/>
                         <a:stretch/>
                       </pic:blipFill>
                       <pic:spPr bwMode="auto">
@@ -13006,8 +13130,8 @@
                 <v:path o:extrusionok="f" gradientshapeok="t" o:connecttype="rect"/>
                 <o:lock v:ext="edit" aspectratio="t"/>
               </v:shapetype>
-              <v:shape id="_x0000_i0" o:spid="_x0000_s0" type="#_x0000_t75" style="width:468.00pt;height:182.12pt;mso-wrap-distance-left:0.00pt;mso-wrap-distance-top:0.00pt;mso-wrap-distance-right:0.00pt;mso-wrap-distance-bottom:0.00pt;z-index:1;" stroked="false">
-                <v:imagedata r:id="rId28" o:title=""/>
+              <v:shape id="_x0000_i1" o:spid="_x0000_s1" type="#_x0000_t75" style="width:468.00pt;height:182.12pt;mso-wrap-distance-left:0.00pt;mso-wrap-distance-top:0.00pt;mso-wrap-distance-right:0.00pt;mso-wrap-distance-bottom:0.00pt;z-index:1;" stroked="false">
+                <v:imagedata r:id="rId29" o:title=""/>
                 <o:lock v:ext="edit" rotation="t"/>
               </v:shape>
             </w:pict>
@@ -13124,7 +13248,7 @@
               <wp:inline xmlns:wp="http://schemas.openxmlformats.org/drawingml/2006/wordprocessingDrawing" distT="0" distB="0" distL="0" distR="0">
                 <wp:extent cx="5943600" cy="4443274"/>
                 <wp:effectExtent l="0" t="0" r="0" b="0"/>
-                <wp:docPr id="2" name=""/>
+                <wp:docPr id="3" name=""/>
                 <wp:cNvGraphicFramePr>
                   <a:graphicFrameLocks xmlns:a="http://schemas.openxmlformats.org/drawingml/2006/main" noChangeAspect="1"/>
                 </wp:cNvGraphicFramePr>
@@ -13139,7 +13263,7 @@
                         <pic:nvPr/>
                       </pic:nvPicPr>
                       <pic:blipFill rotWithShape="1">
-                        <a:blip r:embed="rId29"/>
+                        <a:blip r:embed="rId30"/>
                         <a:stretch/>
                       </pic:blipFill>
                       <pic:spPr bwMode="auto">
@@ -13178,8 +13302,8 @@
                 <v:path o:extrusionok="f" gradientshapeok="t" o:connecttype="rect"/>
                 <o:lock v:ext="edit" aspectratio="t"/>
               </v:shapetype>
-              <v:shape id="_x0000_i1" o:spid="_x0000_s1" type="#_x0000_t75" style="width:468.00pt;height:349.86pt;mso-wrap-distance-left:0.00pt;mso-wrap-distance-top:0.00pt;mso-wrap-distance-right:0.00pt;mso-wrap-distance-bottom:0.00pt;z-index:1;" stroked="false">
-                <v:imagedata r:id="rId29" o:title=""/>
+              <v:shape id="_x0000_i2" o:spid="_x0000_s2" type="#_x0000_t75" style="width:468.00pt;height:349.86pt;mso-wrap-distance-left:0.00pt;mso-wrap-distance-top:0.00pt;mso-wrap-distance-right:0.00pt;mso-wrap-distance-bottom:0.00pt;z-index:1;" stroked="false">
+                <v:imagedata r:id="rId30" o:title=""/>
                 <o:lock v:ext="edit" rotation="t"/>
               </v:shape>
             </w:pict>
@@ -13243,7 +13367,7 @@
               <wp:inline xmlns:wp="http://schemas.openxmlformats.org/drawingml/2006/wordprocessingDrawing" distT="0" distB="0" distL="0" distR="0">
                 <wp:extent cx="5943600" cy="697294"/>
                 <wp:effectExtent l="0" t="0" r="0" b="0"/>
-                <wp:docPr id="3" name=""/>
+                <wp:docPr id="4" name=""/>
                 <wp:cNvGraphicFramePr>
                   <a:graphicFrameLocks xmlns:a="http://schemas.openxmlformats.org/drawingml/2006/main" noChangeAspect="1"/>
                 </wp:cNvGraphicFramePr>
@@ -13258,7 +13382,7 @@
                         <pic:nvPr/>
                       </pic:nvPicPr>
                       <pic:blipFill rotWithShape="1">
-                        <a:blip r:embed="rId30"/>
+                        <a:blip r:embed="rId31"/>
                         <a:stretch/>
                       </pic:blipFill>
                       <pic:spPr bwMode="auto">
@@ -13297,8 +13421,8 @@
                 <v:path o:extrusionok="f" gradientshapeok="t" o:connecttype="rect"/>
                 <o:lock v:ext="edit" aspectratio="t"/>
               </v:shapetype>
-              <v:shape id="_x0000_i2" o:spid="_x0000_s2" type="#_x0000_t75" style="width:468.00pt;height:54.91pt;mso-wrap-distance-left:0.00pt;mso-wrap-distance-top:0.00pt;mso-wrap-distance-right:0.00pt;mso-wrap-distance-bottom:0.00pt;z-index:1;" stroked="false">
-                <v:imagedata r:id="rId30" o:title=""/>
+              <v:shape id="_x0000_i3" o:spid="_x0000_s3" type="#_x0000_t75" style="width:468.00pt;height:54.91pt;mso-wrap-distance-left:0.00pt;mso-wrap-distance-top:0.00pt;mso-wrap-distance-right:0.00pt;mso-wrap-distance-bottom:0.00pt;z-index:1;" stroked="false">
+                <v:imagedata r:id="rId31" o:title=""/>
                 <o:lock v:ext="edit" rotation="t"/>
               </v:shape>
             </w:pict>
@@ -13327,7 +13451,7 @@
               <wp:inline xmlns:wp="http://schemas.openxmlformats.org/drawingml/2006/wordprocessingDrawing" distT="0" distB="0" distL="0" distR="0">
                 <wp:extent cx="5943600" cy="772873"/>
                 <wp:effectExtent l="0" t="0" r="0" b="0"/>
-                <wp:docPr id="4" name=""/>
+                <wp:docPr id="5" name=""/>
                 <wp:cNvGraphicFramePr>
                   <a:graphicFrameLocks xmlns:a="http://schemas.openxmlformats.org/drawingml/2006/main" noChangeAspect="1"/>
                 </wp:cNvGraphicFramePr>
@@ -13342,7 +13466,7 @@
                         <pic:nvPr/>
                       </pic:nvPicPr>
                       <pic:blipFill rotWithShape="1">
-                        <a:blip r:embed="rId31"/>
+                        <a:blip r:embed="rId32"/>
                         <a:stretch/>
                       </pic:blipFill>
                       <pic:spPr bwMode="auto">
@@ -13381,16 +13505,1166 @@
                 <v:path o:extrusionok="f" gradientshapeok="t" o:connecttype="rect"/>
                 <o:lock v:ext="edit" aspectratio="t"/>
               </v:shapetype>
-              <v:shape id="_x0000_i3" o:spid="_x0000_s3" type="#_x0000_t75" style="width:468.00pt;height:60.86pt;mso-wrap-distance-left:0.00pt;mso-wrap-distance-top:0.00pt;mso-wrap-distance-right:0.00pt;mso-wrap-distance-bottom:0.00pt;z-index:1;" stroked="false">
-                <v:imagedata r:id="rId31" o:title=""/>
+              <v:shape id="_x0000_i4" o:spid="_x0000_s4" type="#_x0000_t75" style="width:468.00pt;height:60.86pt;mso-wrap-distance-left:0.00pt;mso-wrap-distance-top:0.00pt;mso-wrap-distance-right:0.00pt;mso-wrap-distance-bottom:0.00pt;z-index:1;" stroked="false">
+                <v:imagedata r:id="rId32" o:title=""/>
                 <o:lock v:ext="edit" rotation="t"/>
               </v:shape>
             </w:pict>
           </mc:Fallback>
         </mc:AlternateContent>
       </w:r>
+      <w:r>
+        <w:rPr>
+          <w:highlight w:val="none"/>
+        </w:rPr>
+      </w:r>
+    </w:p>
+    <w:p>
+      <w:pPr>
+        <w:pBdr/>
+        <w:spacing/>
+        <w:ind/>
+        <w:rPr>
+          <w:highlight w:val="none"/>
+        </w:rPr>
+      </w:pPr>
+      <w:r>
+        <w:rPr>
+          <w:highlight w:val="none"/>
+        </w:rPr>
+      </w:r>
+      <w:r>
+        <w:rPr>
+          <w:highlight w:val="none"/>
+        </w:rPr>
+      </w:r>
+      <w:r>
+        <w:rPr>
+          <w:highlight w:val="none"/>
+        </w:rPr>
+      </w:r>
+    </w:p>
+    <w:p>
+      <w:pPr>
+        <w:pBdr/>
+        <w:spacing/>
+        <w:ind/>
+        <w:rPr>
+          <w:highlight w:val="none"/>
+        </w:rPr>
+      </w:pPr>
+      <w:r>
+        <w:rPr>
+          <w:highlight w:val="none"/>
+        </w:rPr>
+      </w:r>
+      <w:r>
+        <mc:AlternateContent>
+          <mc:Choice Requires="wpg">
+            <w:drawing>
+              <wp:inline xmlns:wp="http://schemas.openxmlformats.org/drawingml/2006/wordprocessingDrawing" distT="0" distB="0" distL="0" distR="0">
+                <wp:extent cx="5943600" cy="2797354"/>
+                <wp:effectExtent l="0" t="0" r="0" b="0"/>
+                <wp:docPr id="6" name=""/>
+                <wp:cNvGraphicFramePr>
+                  <a:graphicFrameLocks xmlns:a="http://schemas.openxmlformats.org/drawingml/2006/main" noChangeAspect="1"/>
+                </wp:cNvGraphicFramePr>
+                <a:graphic xmlns:a="http://schemas.openxmlformats.org/drawingml/2006/main">
+                  <a:graphicData uri="http://schemas.openxmlformats.org/drawingml/2006/picture">
+                    <pic:pic xmlns:pic="http://schemas.openxmlformats.org/drawingml/2006/picture">
+                      <pic:nvPicPr>
+                        <pic:cNvPr id="813187960" name=""/>
+                        <pic:cNvPicPr>
+                          <a:picLocks noChangeAspect="1"/>
+                        </pic:cNvPicPr>
+                        <pic:nvPr/>
+                      </pic:nvPicPr>
+                      <pic:blipFill rotWithShape="1">
+                        <a:blip r:embed="rId33"/>
+                        <a:stretch/>
+                      </pic:blipFill>
+                      <pic:spPr bwMode="auto">
+                        <a:xfrm>
+                          <a:off x="0" y="0"/>
+                          <a:ext cx="5943599" cy="2797354"/>
+                        </a:xfrm>
+                        <a:prstGeom prst="rect">
+                          <a:avLst/>
+                        </a:prstGeom>
+                      </pic:spPr>
+                    </pic:pic>
+                  </a:graphicData>
+                </a:graphic>
+              </wp:inline>
+            </w:drawing>
+          </mc:Choice>
+          <mc:Fallback>
+            <w:pict>
+              <v:shapetype id="_x0000_t75" coordsize="21600,21600" o:spt="75" o:preferrelative="t" path="m@4@5l@4@11@9@11@9@5xe" filled="f" stroked="f">
+                <v:stroke joinstyle="miter"/>
+                <v:formulas>
+                  <v:f eqn="if lineDrawn pixelLineWidth 0"/>
+                  <v:f eqn="sum @0 1 0"/>
+                  <v:f eqn="sum 0 0 @1"/>
+                  <v:f eqn="prod @2 1 2"/>
+                  <v:f eqn="prod @3 21600 pixelWidth"/>
+                  <v:f eqn="prod @3 21600 pixelHeight"/>
+                  <v:f eqn="sum @0 0 1"/>
+                  <v:f eqn="prod @6 1 2"/>
+                  <v:f eqn="prod @7 21600 pixelWidth"/>
+                  <v:f eqn="sum @8 21600 0"/>
+                  <v:f eqn="prod @7 21600 pixelHeight"/>
+                  <v:f eqn="sum @10 21600 0"/>
+                </v:formulas>
+                <v:path o:extrusionok="f" gradientshapeok="t" o:connecttype="rect"/>
+                <o:lock v:ext="edit" aspectratio="t"/>
+              </v:shapetype>
+              <v:shape id="_x0000_i5" o:spid="_x0000_s5" type="#_x0000_t75" style="width:468.00pt;height:220.26pt;mso-wrap-distance-left:0.00pt;mso-wrap-distance-top:0.00pt;mso-wrap-distance-right:0.00pt;mso-wrap-distance-bottom:0.00pt;z-index:1;" stroked="false">
+                <v:imagedata r:id="rId33" o:title=""/>
+                <o:lock v:ext="edit" rotation="t"/>
+              </v:shape>
+            </w:pict>
+          </mc:Fallback>
+        </mc:AlternateContent>
+      </w:r>
+      <w:r>
+        <w:rPr>
+          <w:highlight w:val="none"/>
+        </w:rPr>
+      </w:r>
+    </w:p>
+    <w:p>
+      <w:pPr>
+        <w:pBdr/>
+        <w:spacing/>
+        <w:ind/>
+        <w:rPr>
+          <w:highlight w:val="none"/>
+        </w:rPr>
+      </w:pPr>
+      <w:r>
+        <w:rPr>
+          <w:highlight w:val="none"/>
+        </w:rPr>
+      </w:r>
+      <w:r>
+        <w:rPr>
+          <w:highlight w:val="none"/>
+        </w:rPr>
+      </w:r>
+      <w:r>
+        <w:rPr>
+          <w:highlight w:val="none"/>
+        </w:rPr>
+      </w:r>
+    </w:p>
+    <w:p>
+      <w:pPr>
+        <w:pBdr/>
+        <w:spacing/>
+        <w:ind/>
+        <w:rPr>
+          <w:highlight w:val="none"/>
+        </w:rPr>
+      </w:pPr>
+      <w:r>
+        <w:rPr>
+          <w:highlight w:val="none"/>
+        </w:rPr>
+      </w:r>
+      <w:r>
+        <w:rPr>
+          <w:highlight w:val="none"/>
+        </w:rPr>
+      </w:r>
+      <w:r>
+        <w:rPr>
+          <w:highlight w:val="none"/>
+        </w:rPr>
+      </w:r>
+    </w:p>
+    <w:p>
+      <w:pPr>
+        <w:pBdr/>
+        <w:spacing/>
+        <w:ind/>
+        <w:rPr/>
+      </w:pPr>
       <w:r/>
+      <w:r>
+        <mc:AlternateContent>
+          <mc:Choice Requires="wpg">
+            <w:drawing>
+              <wp:inline xmlns:wp="http://schemas.openxmlformats.org/drawingml/2006/wordprocessingDrawing" distT="0" distB="0" distL="0" distR="0">
+                <wp:extent cx="5943600" cy="2434728"/>
+                <wp:effectExtent l="0" t="0" r="0" b="0"/>
+                <wp:docPr id="7" name=""/>
+                <wp:cNvGraphicFramePr>
+                  <a:graphicFrameLocks xmlns:a="http://schemas.openxmlformats.org/drawingml/2006/main" noChangeAspect="1"/>
+                </wp:cNvGraphicFramePr>
+                <a:graphic xmlns:a="http://schemas.openxmlformats.org/drawingml/2006/main">
+                  <a:graphicData uri="http://schemas.openxmlformats.org/drawingml/2006/picture">
+                    <pic:pic xmlns:pic="http://schemas.openxmlformats.org/drawingml/2006/picture">
+                      <pic:nvPicPr>
+                        <pic:cNvPr id="1937825697" name=""/>
+                        <pic:cNvPicPr>
+                          <a:picLocks noChangeAspect="1"/>
+                        </pic:cNvPicPr>
+                        <pic:nvPr/>
+                      </pic:nvPicPr>
+                      <pic:blipFill rotWithShape="1">
+                        <a:blip r:embed="rId34"/>
+                        <a:stretch/>
+                      </pic:blipFill>
+                      <pic:spPr bwMode="auto">
+                        <a:xfrm>
+                          <a:off x="0" y="0"/>
+                          <a:ext cx="5943599" cy="2434727"/>
+                        </a:xfrm>
+                        <a:prstGeom prst="rect">
+                          <a:avLst/>
+                        </a:prstGeom>
+                      </pic:spPr>
+                    </pic:pic>
+                  </a:graphicData>
+                </a:graphic>
+              </wp:inline>
+            </w:drawing>
+          </mc:Choice>
+          <mc:Fallback>
+            <w:pict>
+              <v:shapetype id="_x0000_t75" coordsize="21600,21600" o:spt="75" o:preferrelative="t" path="m@4@5l@4@11@9@11@9@5xe" filled="f" stroked="f">
+                <v:stroke joinstyle="miter"/>
+                <v:formulas>
+                  <v:f eqn="if lineDrawn pixelLineWidth 0"/>
+                  <v:f eqn="sum @0 1 0"/>
+                  <v:f eqn="sum 0 0 @1"/>
+                  <v:f eqn="prod @2 1 2"/>
+                  <v:f eqn="prod @3 21600 pixelWidth"/>
+                  <v:f eqn="prod @3 21600 pixelHeight"/>
+                  <v:f eqn="sum @0 0 1"/>
+                  <v:f eqn="prod @6 1 2"/>
+                  <v:f eqn="prod @7 21600 pixelWidth"/>
+                  <v:f eqn="sum @8 21600 0"/>
+                  <v:f eqn="prod @7 21600 pixelHeight"/>
+                  <v:f eqn="sum @10 21600 0"/>
+                </v:formulas>
+                <v:path o:extrusionok="f" gradientshapeok="t" o:connecttype="rect"/>
+                <o:lock v:ext="edit" aspectratio="t"/>
+              </v:shapetype>
+              <v:shape id="_x0000_i6" o:spid="_x0000_s6" type="#_x0000_t75" style="width:468.00pt;height:191.71pt;mso-wrap-distance-left:0.00pt;mso-wrap-distance-top:0.00pt;mso-wrap-distance-right:0.00pt;mso-wrap-distance-bottom:0.00pt;z-index:1;" stroked="false">
+                <v:imagedata r:id="rId34" o:title=""/>
+                <o:lock v:ext="edit" rotation="t"/>
+              </v:shape>
+            </w:pict>
+          </mc:Fallback>
+        </mc:AlternateContent>
+      </w:r>
       <w:r/>
+      <w:r>
+        <w:rPr>
+          <w:highlight w:val="none"/>
+        </w:rPr>
+      </w:r>
+    </w:p>
+    <w:p>
+      <w:pPr>
+        <w:pBdr/>
+        <w:spacing/>
+        <w:ind/>
+        <w:rPr>
+          <w:highlight w:val="none"/>
+        </w:rPr>
+      </w:pPr>
+      <w:r>
+        <w:rPr>
+          <w:highlight w:val="none"/>
+        </w:rPr>
+      </w:r>
+      <w:r>
+        <w:rPr>
+          <w:highlight w:val="none"/>
+        </w:rPr>
+      </w:r>
+      <w:r>
+        <w:rPr>
+          <w:highlight w:val="none"/>
+        </w:rPr>
+      </w:r>
+    </w:p>
+    <w:p>
+      <w:pPr>
+        <w:pStyle w:val="139"/>
+        <w:pBdr/>
+        <w:spacing/>
+        <w:ind/>
+        <w:rPr>
+          <w:color w:val="000000" w:themeColor="text1"/>
+          <w:sz w:val="28"/>
+          <w:szCs w:val="28"/>
+          <w:highlight w:val="none"/>
+        </w:rPr>
+      </w:pPr>
+      <w:r/>
+      <w:r>
+        <mc:AlternateContent>
+          <mc:Choice Requires="wpg">
+            <w:drawing>
+              <wp:inline xmlns:wp="http://schemas.openxmlformats.org/drawingml/2006/wordprocessingDrawing" distT="0" distB="0" distL="0" distR="0">
+                <wp:extent cx="5943600" cy="1370556"/>
+                <wp:effectExtent l="0" t="0" r="0" b="0"/>
+                <wp:docPr id="8" name=""/>
+                <wp:cNvGraphicFramePr>
+                  <a:graphicFrameLocks xmlns:a="http://schemas.openxmlformats.org/drawingml/2006/main" noChangeAspect="1"/>
+                </wp:cNvGraphicFramePr>
+                <a:graphic xmlns:a="http://schemas.openxmlformats.org/drawingml/2006/main">
+                  <a:graphicData uri="http://schemas.openxmlformats.org/drawingml/2006/picture">
+                    <pic:pic xmlns:pic="http://schemas.openxmlformats.org/drawingml/2006/picture">
+                      <pic:nvPicPr>
+                        <pic:cNvPr id="1456144606" name=""/>
+                        <pic:cNvPicPr>
+                          <a:picLocks noChangeAspect="1"/>
+                        </pic:cNvPicPr>
+                        <pic:nvPr/>
+                      </pic:nvPicPr>
+                      <pic:blipFill rotWithShape="1">
+                        <a:blip r:embed="rId35"/>
+                        <a:stretch/>
+                      </pic:blipFill>
+                      <pic:spPr bwMode="auto">
+                        <a:xfrm>
+                          <a:off x="0" y="0"/>
+                          <a:ext cx="5943599" cy="1370556"/>
+                        </a:xfrm>
+                        <a:prstGeom prst="rect">
+                          <a:avLst/>
+                        </a:prstGeom>
+                      </pic:spPr>
+                    </pic:pic>
+                  </a:graphicData>
+                </a:graphic>
+              </wp:inline>
+            </w:drawing>
+          </mc:Choice>
+          <mc:Fallback>
+            <w:pict>
+              <v:shapetype id="_x0000_t75" coordsize="21600,21600" o:spt="75" o:preferrelative="t" path="m@4@5l@4@11@9@11@9@5xe" filled="f" stroked="f">
+                <v:stroke joinstyle="miter"/>
+                <v:formulas>
+                  <v:f eqn="if lineDrawn pixelLineWidth 0"/>
+                  <v:f eqn="sum @0 1 0"/>
+                  <v:f eqn="sum 0 0 @1"/>
+                  <v:f eqn="prod @2 1 2"/>
+                  <v:f eqn="prod @3 21600 pixelWidth"/>
+                  <v:f eqn="prod @3 21600 pixelHeight"/>
+                  <v:f eqn="sum @0 0 1"/>
+                  <v:f eqn="prod @6 1 2"/>
+                  <v:f eqn="prod @7 21600 pixelWidth"/>
+                  <v:f eqn="sum @8 21600 0"/>
+                  <v:f eqn="prod @7 21600 pixelHeight"/>
+                  <v:f eqn="sum @10 21600 0"/>
+                </v:formulas>
+                <v:path o:extrusionok="f" gradientshapeok="t" o:connecttype="rect"/>
+                <o:lock v:ext="edit" aspectratio="t"/>
+              </v:shapetype>
+              <v:shape id="_x0000_i7" o:spid="_x0000_s7" type="#_x0000_t75" style="width:468.00pt;height:107.92pt;mso-wrap-distance-left:0.00pt;mso-wrap-distance-top:0.00pt;mso-wrap-distance-right:0.00pt;mso-wrap-distance-bottom:0.00pt;z-index:1;" stroked="false">
+                <v:imagedata r:id="rId35" o:title=""/>
+                <o:lock v:ext="edit" rotation="t"/>
+              </v:shape>
+            </w:pict>
+          </mc:Fallback>
+        </mc:AlternateContent>
+      </w:r>
+      <w:r>
+        <mc:AlternateContent>
+          <mc:Choice Requires="wpg">
+            <w:drawing>
+              <wp:inline xmlns:wp="http://schemas.openxmlformats.org/drawingml/2006/wordprocessingDrawing" distT="0" distB="0" distL="0" distR="0">
+                <wp:extent cx="5943600" cy="1568511"/>
+                <wp:effectExtent l="0" t="0" r="0" b="0"/>
+                <wp:docPr id="9" name=""/>
+                <wp:cNvGraphicFramePr>
+                  <a:graphicFrameLocks xmlns:a="http://schemas.openxmlformats.org/drawingml/2006/main" noChangeAspect="1"/>
+                </wp:cNvGraphicFramePr>
+                <a:graphic xmlns:a="http://schemas.openxmlformats.org/drawingml/2006/main">
+                  <a:graphicData uri="http://schemas.openxmlformats.org/drawingml/2006/picture">
+                    <pic:pic xmlns:pic="http://schemas.openxmlformats.org/drawingml/2006/picture">
+                      <pic:nvPicPr>
+                        <pic:cNvPr id="1247234335" name=""/>
+                        <pic:cNvPicPr>
+                          <a:picLocks noChangeAspect="1"/>
+                        </pic:cNvPicPr>
+                        <pic:nvPr/>
+                      </pic:nvPicPr>
+                      <pic:blipFill rotWithShape="1">
+                        <a:blip r:embed="rId36"/>
+                        <a:stretch/>
+                      </pic:blipFill>
+                      <pic:spPr bwMode="auto">
+                        <a:xfrm>
+                          <a:off x="0" y="0"/>
+                          <a:ext cx="5943599" cy="1568511"/>
+                        </a:xfrm>
+                        <a:prstGeom prst="rect">
+                          <a:avLst/>
+                        </a:prstGeom>
+                      </pic:spPr>
+                    </pic:pic>
+                  </a:graphicData>
+                </a:graphic>
+              </wp:inline>
+            </w:drawing>
+          </mc:Choice>
+          <mc:Fallback>
+            <w:pict>
+              <v:shapetype id="_x0000_t75" coordsize="21600,21600" o:spt="75" o:preferrelative="t" path="m@4@5l@4@11@9@11@9@5xe" filled="f" stroked="f">
+                <v:stroke joinstyle="miter"/>
+                <v:formulas>
+                  <v:f eqn="if lineDrawn pixelLineWidth 0"/>
+                  <v:f eqn="sum @0 1 0"/>
+                  <v:f eqn="sum 0 0 @1"/>
+                  <v:f eqn="prod @2 1 2"/>
+                  <v:f eqn="prod @3 21600 pixelWidth"/>
+                  <v:f eqn="prod @3 21600 pixelHeight"/>
+                  <v:f eqn="sum @0 0 1"/>
+                  <v:f eqn="prod @6 1 2"/>
+                  <v:f eqn="prod @7 21600 pixelWidth"/>
+                  <v:f eqn="sum @8 21600 0"/>
+                  <v:f eqn="prod @7 21600 pixelHeight"/>
+                  <v:f eqn="sum @10 21600 0"/>
+                </v:formulas>
+                <v:path o:extrusionok="f" gradientshapeok="t" o:connecttype="rect"/>
+                <o:lock v:ext="edit" aspectratio="t"/>
+              </v:shapetype>
+              <v:shape id="_x0000_i8" o:spid="_x0000_s8" type="#_x0000_t75" style="width:468.00pt;height:123.50pt;mso-wrap-distance-left:0.00pt;mso-wrap-distance-top:0.00pt;mso-wrap-distance-right:0.00pt;mso-wrap-distance-bottom:0.00pt;z-index:1;" stroked="false">
+                <v:imagedata r:id="rId36" o:title=""/>
+                <o:lock v:ext="edit" rotation="t"/>
+              </v:shape>
+            </w:pict>
+          </mc:Fallback>
+        </mc:AlternateContent>
+      </w:r>
+      <w:r>
+        <w:rPr>
+          <w:color w:val="000000" w:themeColor="text1"/>
+          <w:sz w:val="28"/>
+          <w:szCs w:val="28"/>
+          <w:highlight w:val="none"/>
+        </w:rPr>
+      </w:r>
+    </w:p>
+    <w:p>
+      <w:pPr>
+        <w:pStyle w:val="139"/>
+        <w:pBdr/>
+        <w:spacing/>
+        <w:ind/>
+        <w:rPr>
+          <w:color w:val="000000" w:themeColor="text1"/>
+          <w:sz w:val="28"/>
+          <w:szCs w:val="28"/>
+          <w:highlight w:val="none"/>
+        </w:rPr>
+      </w:pPr>
+      <w:r>
+        <w:rPr>
+          <w:color w:val="000000" w:themeColor="text1"/>
+          <w:sz w:val="28"/>
+          <w:szCs w:val="28"/>
+          <w:highlight w:val="none"/>
+          <w:lang w:val="es-ES"/>
+        </w:rPr>
+      </w:r>
+      <w:r>
+        <w:rPr>
+          <w:color w:val="000000" w:themeColor="text1"/>
+          <w:sz w:val="28"/>
+          <w:szCs w:val="28"/>
+          <w:highlight w:val="none"/>
+        </w:rPr>
+      </w:r>
+    </w:p>
+    <w:p>
+      <w:pPr>
+        <w:pStyle w:val="139"/>
+        <w:pBdr/>
+        <w:spacing/>
+        <w:ind/>
+        <w:rPr>
+          <w:color w:val="000000" w:themeColor="text1"/>
+          <w:sz w:val="28"/>
+          <w:szCs w:val="28"/>
+          <w:highlight w:val="none"/>
+        </w:rPr>
+      </w:pPr>
+      <w:r>
+        <w:rPr>
+          <w:color w:val="000000" w:themeColor="text1"/>
+          <w:sz w:val="28"/>
+          <w:szCs w:val="28"/>
+          <w:highlight w:val="none"/>
+          <w:lang w:val="es-ES"/>
+        </w:rPr>
+        <w:t xml:space="preserve">Programa funcional haciendo peticiones curl</w:t>
+      </w:r>
+      <w:r>
+        <w:rPr>
+          <w:color w:val="000000" w:themeColor="text1"/>
+          <w:sz w:val="28"/>
+          <w:szCs w:val="28"/>
+          <w:highlight w:val="none"/>
+        </w:rPr>
+      </w:r>
+    </w:p>
+    <w:p>
+      <w:pPr>
+        <w:pBdr/>
+        <w:spacing/>
+        <w:ind/>
+        <w:rPr>
+          <w:highlight w:val="none"/>
+          <w:lang w:val="es-ES"/>
+        </w:rPr>
+      </w:pPr>
+      <w:r>
+        <w:rPr>
+          <w:highlight w:val="none"/>
+          <w:lang w:val="es-ES"/>
+        </w:rPr>
+      </w:r>
+      <w:r>
+        <mc:AlternateContent>
+          <mc:Choice Requires="wpg">
+            <w:drawing>
+              <wp:inline xmlns:wp="http://schemas.openxmlformats.org/drawingml/2006/wordprocessingDrawing" distT="0" distB="0" distL="0" distR="0">
+                <wp:extent cx="5943600" cy="1075197"/>
+                <wp:effectExtent l="0" t="0" r="0" b="0"/>
+                <wp:docPr id="10" name=""/>
+                <wp:cNvGraphicFramePr>
+                  <a:graphicFrameLocks xmlns:a="http://schemas.openxmlformats.org/drawingml/2006/main" noChangeAspect="1"/>
+                </wp:cNvGraphicFramePr>
+                <a:graphic xmlns:a="http://schemas.openxmlformats.org/drawingml/2006/main">
+                  <a:graphicData uri="http://schemas.openxmlformats.org/drawingml/2006/picture">
+                    <pic:pic xmlns:pic="http://schemas.openxmlformats.org/drawingml/2006/picture">
+                      <pic:nvPicPr>
+                        <pic:cNvPr id="518520921" name=""/>
+                        <pic:cNvPicPr>
+                          <a:picLocks noChangeAspect="1"/>
+                        </pic:cNvPicPr>
+                        <pic:nvPr/>
+                      </pic:nvPicPr>
+                      <pic:blipFill rotWithShape="1">
+                        <a:blip r:embed="rId37"/>
+                        <a:stretch/>
+                      </pic:blipFill>
+                      <pic:spPr bwMode="auto">
+                        <a:xfrm>
+                          <a:off x="0" y="0"/>
+                          <a:ext cx="5943599" cy="1075196"/>
+                        </a:xfrm>
+                        <a:prstGeom prst="rect">
+                          <a:avLst/>
+                        </a:prstGeom>
+                      </pic:spPr>
+                    </pic:pic>
+                  </a:graphicData>
+                </a:graphic>
+              </wp:inline>
+            </w:drawing>
+          </mc:Choice>
+          <mc:Fallback>
+            <w:pict>
+              <v:shapetype id="_x0000_t75" coordsize="21600,21600" o:spt="75" o:preferrelative="t" path="m@4@5l@4@11@9@11@9@5xe" filled="f" stroked="f">
+                <v:stroke joinstyle="miter"/>
+                <v:formulas>
+                  <v:f eqn="if lineDrawn pixelLineWidth 0"/>
+                  <v:f eqn="sum @0 1 0"/>
+                  <v:f eqn="sum 0 0 @1"/>
+                  <v:f eqn="prod @2 1 2"/>
+                  <v:f eqn="prod @3 21600 pixelWidth"/>
+                  <v:f eqn="prod @3 21600 pixelHeight"/>
+                  <v:f eqn="sum @0 0 1"/>
+                  <v:f eqn="prod @6 1 2"/>
+                  <v:f eqn="prod @7 21600 pixelWidth"/>
+                  <v:f eqn="sum @8 21600 0"/>
+                  <v:f eqn="prod @7 21600 pixelHeight"/>
+                  <v:f eqn="sum @10 21600 0"/>
+                </v:formulas>
+                <v:path o:extrusionok="f" gradientshapeok="t" o:connecttype="rect"/>
+                <o:lock v:ext="edit" aspectratio="t"/>
+              </v:shapetype>
+              <v:shape id="_x0000_i9" o:spid="_x0000_s9" type="#_x0000_t75" style="width:468.00pt;height:84.66pt;mso-wrap-distance-left:0.00pt;mso-wrap-distance-top:0.00pt;mso-wrap-distance-right:0.00pt;mso-wrap-distance-bottom:0.00pt;z-index:1;" stroked="false">
+                <v:imagedata r:id="rId37" o:title=""/>
+                <o:lock v:ext="edit" rotation="t"/>
+              </v:shape>
+            </w:pict>
+          </mc:Fallback>
+        </mc:AlternateContent>
+      </w:r>
+      <w:r>
+        <w:rPr>
+          <w:highlight w:val="none"/>
+          <w:lang w:val="es-ES"/>
+        </w:rPr>
+      </w:r>
+      <w:r>
+        <w:rPr>
+          <w:highlight w:val="none"/>
+          <w:lang w:val="es-ES"/>
+        </w:rPr>
+      </w:r>
+      <w:r>
+        <w:rPr>
+          <w:highlight w:val="none"/>
+          <w:lang w:val="es-ES"/>
+        </w:rPr>
+      </w:r>
+    </w:p>
+    <w:p>
+      <w:pPr>
+        <w:pBdr/>
+        <w:spacing/>
+        <w:ind/>
+        <w:rPr>
+          <w:highlight w:val="none"/>
+          <w:lang w:val="es-ES"/>
+        </w:rPr>
+      </w:pPr>
+      <w:r>
+        <w:rPr>
+          <w:highlight w:val="none"/>
+          <w:lang w:val="es-ES" w:bidi="es-ES"/>
+        </w:rPr>
+      </w:r>
+      <w:r>
+        <mc:AlternateContent>
+          <mc:Choice Requires="wpg">
+            <w:drawing>
+              <wp:inline xmlns:wp="http://schemas.openxmlformats.org/drawingml/2006/wordprocessingDrawing" distT="0" distB="0" distL="0" distR="0">
+                <wp:extent cx="5943600" cy="3666792"/>
+                <wp:effectExtent l="0" t="0" r="0" b="0"/>
+                <wp:docPr id="11" name=""/>
+                <wp:cNvGraphicFramePr>
+                  <a:graphicFrameLocks xmlns:a="http://schemas.openxmlformats.org/drawingml/2006/main" noChangeAspect="1"/>
+                </wp:cNvGraphicFramePr>
+                <a:graphic xmlns:a="http://schemas.openxmlformats.org/drawingml/2006/main">
+                  <a:graphicData uri="http://schemas.openxmlformats.org/drawingml/2006/picture">
+                    <pic:pic xmlns:pic="http://schemas.openxmlformats.org/drawingml/2006/picture">
+                      <pic:nvPicPr>
+                        <pic:cNvPr id="1769029974" name=""/>
+                        <pic:cNvPicPr>
+                          <a:picLocks noChangeAspect="1"/>
+                        </pic:cNvPicPr>
+                        <pic:nvPr/>
+                      </pic:nvPicPr>
+                      <pic:blipFill rotWithShape="1">
+                        <a:blip r:embed="rId38"/>
+                        <a:stretch/>
+                      </pic:blipFill>
+                      <pic:spPr bwMode="auto">
+                        <a:xfrm>
+                          <a:off x="0" y="0"/>
+                          <a:ext cx="5943599" cy="3666792"/>
+                        </a:xfrm>
+                        <a:prstGeom prst="rect">
+                          <a:avLst/>
+                        </a:prstGeom>
+                      </pic:spPr>
+                    </pic:pic>
+                  </a:graphicData>
+                </a:graphic>
+              </wp:inline>
+            </w:drawing>
+          </mc:Choice>
+          <mc:Fallback>
+            <w:pict>
+              <v:shapetype id="_x0000_t75" coordsize="21600,21600" o:spt="75" o:preferrelative="t" path="m@4@5l@4@11@9@11@9@5xe" filled="f" stroked="f">
+                <v:stroke joinstyle="miter"/>
+                <v:formulas>
+                  <v:f eqn="if lineDrawn pixelLineWidth 0"/>
+                  <v:f eqn="sum @0 1 0"/>
+                  <v:f eqn="sum 0 0 @1"/>
+                  <v:f eqn="prod @2 1 2"/>
+                  <v:f eqn="prod @3 21600 pixelWidth"/>
+                  <v:f eqn="prod @3 21600 pixelHeight"/>
+                  <v:f eqn="sum @0 0 1"/>
+                  <v:f eqn="prod @6 1 2"/>
+                  <v:f eqn="prod @7 21600 pixelWidth"/>
+                  <v:f eqn="sum @8 21600 0"/>
+                  <v:f eqn="prod @7 21600 pixelHeight"/>
+                  <v:f eqn="sum @10 21600 0"/>
+                </v:formulas>
+                <v:path o:extrusionok="f" gradientshapeok="t" o:connecttype="rect"/>
+                <o:lock v:ext="edit" aspectratio="t"/>
+              </v:shapetype>
+              <v:shape id="_x0000_i10" o:spid="_x0000_s10" type="#_x0000_t75" style="width:468.00pt;height:288.72pt;mso-wrap-distance-left:0.00pt;mso-wrap-distance-top:0.00pt;mso-wrap-distance-right:0.00pt;mso-wrap-distance-bottom:0.00pt;z-index:1;" stroked="false">
+                <v:imagedata r:id="rId38" o:title=""/>
+                <o:lock v:ext="edit" rotation="t"/>
+              </v:shape>
+            </w:pict>
+          </mc:Fallback>
+        </mc:AlternateContent>
+      </w:r>
+      <w:r>
+        <w:rPr>
+          <w:highlight w:val="none"/>
+          <w:lang w:val="es-ES" w:bidi="es-ES"/>
+        </w:rPr>
+      </w:r>
+      <w:r>
+        <w:rPr>
+          <w:highlight w:val="none"/>
+          <w:lang w:val="es-ES" w:bidi="es-ES"/>
+        </w:rPr>
+      </w:r>
+      <w:r>
+        <w:rPr>
+          <w:highlight w:val="none"/>
+          <w:lang w:val="es-ES"/>
+        </w:rPr>
+      </w:r>
+    </w:p>
+    <w:p>
+      <w:pPr>
+        <w:pBdr/>
+        <w:spacing/>
+        <w:ind/>
+        <w:rPr>
+          <w:highlight w:val="none"/>
+        </w:rPr>
+      </w:pPr>
+      <w:r>
+        <w:rPr>
+          <w:highlight w:val="none"/>
+        </w:rPr>
+      </w:r>
+      <w:r>
+        <w:rPr>
+          <w:highlight w:val="none"/>
+        </w:rPr>
+      </w:r>
+      <w:r>
+        <w:rPr>
+          <w:highlight w:val="none"/>
+        </w:rPr>
+      </w:r>
+    </w:p>
+    <w:p>
+      <w:pPr>
+        <w:pStyle w:val="139"/>
+        <w:pBdr/>
+        <w:spacing/>
+        <w:ind/>
+        <w:rPr>
+          <w:color w:val="000000" w:themeColor="text1"/>
+          <w:sz w:val="28"/>
+          <w:szCs w:val="28"/>
+          <w:highlight w:val="none"/>
+        </w:rPr>
+      </w:pPr>
+      <w:r>
+        <w:rPr>
+          <w:color w:val="000000" w:themeColor="text1"/>
+          <w:sz w:val="28"/>
+          <w:szCs w:val="28"/>
+          <w:highlight w:val="none"/>
+          <w:lang w:val="es-ES"/>
+        </w:rPr>
+        <w:t xml:space="preserve">Ver logs de backend</w:t>
+      </w:r>
+      <w:r>
+        <w:rPr>
+          <w:color w:val="000000" w:themeColor="text1"/>
+          <w:sz w:val="28"/>
+          <w:szCs w:val="28"/>
+          <w:highlight w:val="none"/>
+        </w:rPr>
+      </w:r>
+    </w:p>
+    <w:p>
+      <w:pPr>
+        <w:pBdr/>
+        <w:spacing/>
+        <w:ind/>
+        <w:rPr>
+          <w:highlight w:val="none"/>
+        </w:rPr>
+      </w:pPr>
+      <w:r>
+        <w:rPr>
+          <w:highlight w:val="none"/>
+          <w:lang w:val="es-ES"/>
+        </w:rPr>
+      </w:r>
+      <w:r>
+        <mc:AlternateContent>
+          <mc:Choice Requires="wpg">
+            <w:drawing>
+              <wp:inline xmlns:wp="http://schemas.openxmlformats.org/drawingml/2006/wordprocessingDrawing" distT="0" distB="0" distL="0" distR="0">
+                <wp:extent cx="5943600" cy="1448597"/>
+                <wp:effectExtent l="0" t="0" r="0" b="0"/>
+                <wp:docPr id="12" name=""/>
+                <wp:cNvGraphicFramePr>
+                  <a:graphicFrameLocks xmlns:a="http://schemas.openxmlformats.org/drawingml/2006/main" noChangeAspect="1"/>
+                </wp:cNvGraphicFramePr>
+                <a:graphic xmlns:a="http://schemas.openxmlformats.org/drawingml/2006/main">
+                  <a:graphicData uri="http://schemas.openxmlformats.org/drawingml/2006/picture">
+                    <pic:pic xmlns:pic="http://schemas.openxmlformats.org/drawingml/2006/picture">
+                      <pic:nvPicPr>
+                        <pic:cNvPr id="534496608" name=""/>
+                        <pic:cNvPicPr>
+                          <a:picLocks noChangeAspect="1"/>
+                        </pic:cNvPicPr>
+                        <pic:nvPr/>
+                      </pic:nvPicPr>
+                      <pic:blipFill rotWithShape="1">
+                        <a:blip r:embed="rId39"/>
+                        <a:stretch/>
+                      </pic:blipFill>
+                      <pic:spPr bwMode="auto">
+                        <a:xfrm>
+                          <a:off x="0" y="0"/>
+                          <a:ext cx="5943599" cy="1448596"/>
+                        </a:xfrm>
+                        <a:prstGeom prst="rect">
+                          <a:avLst/>
+                        </a:prstGeom>
+                      </pic:spPr>
+                    </pic:pic>
+                  </a:graphicData>
+                </a:graphic>
+              </wp:inline>
+            </w:drawing>
+          </mc:Choice>
+          <mc:Fallback>
+            <w:pict>
+              <v:shapetype id="_x0000_t75" coordsize="21600,21600" o:spt="75" o:preferrelative="t" path="m@4@5l@4@11@9@11@9@5xe" filled="f" stroked="f">
+                <v:stroke joinstyle="miter"/>
+                <v:formulas>
+                  <v:f eqn="if lineDrawn pixelLineWidth 0"/>
+                  <v:f eqn="sum @0 1 0"/>
+                  <v:f eqn="sum 0 0 @1"/>
+                  <v:f eqn="prod @2 1 2"/>
+                  <v:f eqn="prod @3 21600 pixelWidth"/>
+                  <v:f eqn="prod @3 21600 pixelHeight"/>
+                  <v:f eqn="sum @0 0 1"/>
+                  <v:f eqn="prod @6 1 2"/>
+                  <v:f eqn="prod @7 21600 pixelWidth"/>
+                  <v:f eqn="sum @8 21600 0"/>
+                  <v:f eqn="prod @7 21600 pixelHeight"/>
+                  <v:f eqn="sum @10 21600 0"/>
+                </v:formulas>
+                <v:path o:extrusionok="f" gradientshapeok="t" o:connecttype="rect"/>
+                <o:lock v:ext="edit" aspectratio="t"/>
+              </v:shapetype>
+              <v:shape id="_x0000_i11" o:spid="_x0000_s11" type="#_x0000_t75" style="width:468.00pt;height:114.06pt;mso-wrap-distance-left:0.00pt;mso-wrap-distance-top:0.00pt;mso-wrap-distance-right:0.00pt;mso-wrap-distance-bottom:0.00pt;z-index:1;" stroked="false">
+                <v:imagedata r:id="rId39" o:title=""/>
+                <o:lock v:ext="edit" rotation="t"/>
+              </v:shape>
+            </w:pict>
+          </mc:Fallback>
+        </mc:AlternateContent>
+      </w:r>
+      <w:r>
+        <w:rPr>
+          <w:highlight w:val="none"/>
+        </w:rPr>
+      </w:r>
+    </w:p>
+    <w:p>
+      <w:pPr>
+        <w:pStyle w:val="139"/>
+        <w:pBdr/>
+        <w:spacing/>
+        <w:ind/>
+        <w:rPr>
+          <w:color w:val="000000" w:themeColor="text1"/>
+          <w:sz w:val="28"/>
+          <w:szCs w:val="28"/>
+          <w:highlight w:val="none"/>
+        </w:rPr>
+      </w:pPr>
+      <w:r>
+        <w:rPr>
+          <w:color w:val="000000" w:themeColor="text1"/>
+          <w:sz w:val="28"/>
+          <w:szCs w:val="28"/>
+          <w:highlight w:val="none"/>
+          <w:lang w:val="es-ES"/>
+        </w:rPr>
+        <w:t xml:space="preserve">LOGS DE DOCKER SWARM</w:t>
+      </w:r>
+      <w:r>
+        <w:rPr>
+          <w:color w:val="000000" w:themeColor="text1"/>
+          <w:sz w:val="28"/>
+          <w:szCs w:val="28"/>
+          <w:highlight w:val="none"/>
+        </w:rPr>
+      </w:r>
+      <w:r>
+        <w:rPr>
+          <w:color w:val="000000" w:themeColor="text1"/>
+          <w:sz w:val="28"/>
+          <w:szCs w:val="28"/>
+          <w:highlight w:val="none"/>
+        </w:rPr>
+      </w:r>
+    </w:p>
+    <w:p>
+      <w:pPr>
+        <w:pBdr/>
+        <w:spacing/>
+        <w:ind/>
+        <w:rPr>
+          <w:highlight w:val="none"/>
+        </w:rPr>
+      </w:pPr>
+      <w:r>
+        <w:rPr>
+          <w:highlight w:val="none"/>
+        </w:rPr>
+      </w:r>
+      <w:r>
+        <w:rPr>
+          <w:highlight w:val="none"/>
+        </w:rPr>
+      </w:r>
+      <w:r>
+        <mc:AlternateContent>
+          <mc:Choice Requires="wpg">
+            <w:drawing>
+              <wp:inline xmlns:wp="http://schemas.openxmlformats.org/drawingml/2006/wordprocessingDrawing" distT="0" distB="0" distL="0" distR="0">
+                <wp:extent cx="5943600" cy="1086065"/>
+                <wp:effectExtent l="0" t="0" r="0" b="0"/>
+                <wp:docPr id="13" name=""/>
+                <wp:cNvGraphicFramePr>
+                  <a:graphicFrameLocks xmlns:a="http://schemas.openxmlformats.org/drawingml/2006/main" noChangeAspect="1"/>
+                </wp:cNvGraphicFramePr>
+                <a:graphic xmlns:a="http://schemas.openxmlformats.org/drawingml/2006/main">
+                  <a:graphicData uri="http://schemas.openxmlformats.org/drawingml/2006/picture">
+                    <pic:pic xmlns:pic="http://schemas.openxmlformats.org/drawingml/2006/picture">
+                      <pic:nvPicPr>
+                        <pic:cNvPr id="740911837" name=""/>
+                        <pic:cNvPicPr>
+                          <a:picLocks noChangeAspect="1"/>
+                        </pic:cNvPicPr>
+                        <pic:nvPr/>
+                      </pic:nvPicPr>
+                      <pic:blipFill rotWithShape="1">
+                        <a:blip r:embed="rId40"/>
+                        <a:stretch/>
+                      </pic:blipFill>
+                      <pic:spPr bwMode="auto">
+                        <a:xfrm>
+                          <a:off x="0" y="0"/>
+                          <a:ext cx="5943599" cy="1086064"/>
+                        </a:xfrm>
+                        <a:prstGeom prst="rect">
+                          <a:avLst/>
+                        </a:prstGeom>
+                      </pic:spPr>
+                    </pic:pic>
+                  </a:graphicData>
+                </a:graphic>
+              </wp:inline>
+            </w:drawing>
+          </mc:Choice>
+          <mc:Fallback>
+            <w:pict>
+              <v:shapetype id="_x0000_t75" coordsize="21600,21600" o:spt="75" o:preferrelative="t" path="m@4@5l@4@11@9@11@9@5xe" filled="f" stroked="f">
+                <v:stroke joinstyle="miter"/>
+                <v:formulas>
+                  <v:f eqn="if lineDrawn pixelLineWidth 0"/>
+                  <v:f eqn="sum @0 1 0"/>
+                  <v:f eqn="sum 0 0 @1"/>
+                  <v:f eqn="prod @2 1 2"/>
+                  <v:f eqn="prod @3 21600 pixelWidth"/>
+                  <v:f eqn="prod @3 21600 pixelHeight"/>
+                  <v:f eqn="sum @0 0 1"/>
+                  <v:f eqn="prod @6 1 2"/>
+                  <v:f eqn="prod @7 21600 pixelWidth"/>
+                  <v:f eqn="sum @8 21600 0"/>
+                  <v:f eqn="prod @7 21600 pixelHeight"/>
+                  <v:f eqn="sum @10 21600 0"/>
+                </v:formulas>
+                <v:path o:extrusionok="f" gradientshapeok="t" o:connecttype="rect"/>
+                <o:lock v:ext="edit" aspectratio="t"/>
+              </v:shapetype>
+              <v:shape id="_x0000_i12" o:spid="_x0000_s12" type="#_x0000_t75" style="width:468.00pt;height:85.52pt;mso-wrap-distance-left:0.00pt;mso-wrap-distance-top:0.00pt;mso-wrap-distance-right:0.00pt;mso-wrap-distance-bottom:0.00pt;z-index:1;" stroked="false">
+                <v:imagedata r:id="rId40" o:title=""/>
+                <o:lock v:ext="edit" rotation="t"/>
+              </v:shape>
+            </w:pict>
+          </mc:Fallback>
+        </mc:AlternateContent>
+      </w:r>
+      <w:r>
+        <w:rPr>
+          <w:highlight w:val="none"/>
+        </w:rPr>
+      </w:r>
+      <w:r>
+        <w:rPr>
+          <w:highlight w:val="none"/>
+        </w:rPr>
+      </w:r>
+    </w:p>
+    <w:p>
+      <w:pPr>
+        <w:pBdr/>
+        <w:spacing/>
+        <w:ind/>
+        <w:rPr>
+          <w:highlight w:val="none"/>
+        </w:rPr>
+      </w:pPr>
+      <w:r>
+        <w:rPr>
+          <w:highlight w:val="none"/>
+        </w:rPr>
+      </w:r>
+      <w:r>
+        <w:rPr>
+          <w:highlight w:val="none"/>
+        </w:rPr>
+      </w:r>
+      <w:r>
+        <w:rPr>
+          <w:highlight w:val="none"/>
+        </w:rPr>
+      </w:r>
+    </w:p>
+    <w:p>
+      <w:pPr>
+        <w:pStyle w:val="139"/>
+        <w:pBdr/>
+        <w:spacing/>
+        <w:ind/>
+        <w:rPr>
+          <w:color w:val="000000" w:themeColor="text1"/>
+          <w:sz w:val="28"/>
+          <w:szCs w:val="28"/>
+          <w:highlight w:val="none"/>
+        </w:rPr>
+      </w:pPr>
+      <w:r>
+        <w:rPr>
+          <w:color w:val="000000" w:themeColor="text1"/>
+          <w:sz w:val="28"/>
+          <w:szCs w:val="28"/>
+          <w:highlight w:val="none"/>
+          <w:lang w:val="es-ES"/>
+        </w:rPr>
+        <w:t xml:space="preserve">LOGS DE DOCKER KUBERNETES</w:t>
+      </w:r>
+      <w:r>
+        <w:rPr>
+          <w:color w:val="000000" w:themeColor="text1"/>
+          <w:sz w:val="28"/>
+          <w:szCs w:val="28"/>
+          <w:highlight w:val="none"/>
+        </w:rPr>
+      </w:r>
+    </w:p>
+    <w:p>
+      <w:pPr>
+        <w:pBdr/>
+        <w:spacing/>
+        <w:ind/>
+        <w:rPr>
+          <w:highlight w:val="none"/>
+        </w:rPr>
+      </w:pPr>
+      <w:r>
+        <w:rPr>
+          <w:highlight w:val="none"/>
+        </w:rPr>
+      </w:r>
+      <w:r>
+        <mc:AlternateContent>
+          <mc:Choice Requires="wpg">
+            <w:drawing>
+              <wp:inline xmlns:wp="http://schemas.openxmlformats.org/drawingml/2006/wordprocessingDrawing" distT="0" distB="0" distL="0" distR="0">
+                <wp:extent cx="5943600" cy="5560599"/>
+                <wp:effectExtent l="0" t="0" r="0" b="0"/>
+                <wp:docPr id="14" name=""/>
+                <wp:cNvGraphicFramePr>
+                  <a:graphicFrameLocks xmlns:a="http://schemas.openxmlformats.org/drawingml/2006/main" noChangeAspect="1"/>
+                </wp:cNvGraphicFramePr>
+                <a:graphic xmlns:a="http://schemas.openxmlformats.org/drawingml/2006/main">
+                  <a:graphicData uri="http://schemas.openxmlformats.org/drawingml/2006/picture">
+                    <pic:pic xmlns:pic="http://schemas.openxmlformats.org/drawingml/2006/picture">
+                      <pic:nvPicPr>
+                        <pic:cNvPr id="365139704" name=""/>
+                        <pic:cNvPicPr>
+                          <a:picLocks noChangeAspect="1"/>
+                        </pic:cNvPicPr>
+                        <pic:nvPr/>
+                      </pic:nvPicPr>
+                      <pic:blipFill rotWithShape="1">
+                        <a:blip r:embed="rId41"/>
+                        <a:stretch/>
+                      </pic:blipFill>
+                      <pic:spPr bwMode="auto">
+                        <a:xfrm>
+                          <a:off x="0" y="0"/>
+                          <a:ext cx="5943599" cy="5560599"/>
+                        </a:xfrm>
+                        <a:prstGeom prst="rect">
+                          <a:avLst/>
+                        </a:prstGeom>
+                      </pic:spPr>
+                    </pic:pic>
+                  </a:graphicData>
+                </a:graphic>
+              </wp:inline>
+            </w:drawing>
+          </mc:Choice>
+          <mc:Fallback>
+            <w:pict>
+              <v:shapetype id="_x0000_t75" coordsize="21600,21600" o:spt="75" o:preferrelative="t" path="m@4@5l@4@11@9@11@9@5xe" filled="f" stroked="f">
+                <v:stroke joinstyle="miter"/>
+                <v:formulas>
+                  <v:f eqn="if lineDrawn pixelLineWidth 0"/>
+                  <v:f eqn="sum @0 1 0"/>
+                  <v:f eqn="sum 0 0 @1"/>
+                  <v:f eqn="prod @2 1 2"/>
+                  <v:f eqn="prod @3 21600 pixelWidth"/>
+                  <v:f eqn="prod @3 21600 pixelHeight"/>
+                  <v:f eqn="sum @0 0 1"/>
+                  <v:f eqn="prod @6 1 2"/>
+                  <v:f eqn="prod @7 21600 pixelWidth"/>
+                  <v:f eqn="sum @8 21600 0"/>
+                  <v:f eqn="prod @7 21600 pixelHeight"/>
+                  <v:f eqn="sum @10 21600 0"/>
+                </v:formulas>
+                <v:path o:extrusionok="f" gradientshapeok="t" o:connecttype="rect"/>
+                <o:lock v:ext="edit" aspectratio="t"/>
+              </v:shapetype>
+              <v:shape id="_x0000_i13" o:spid="_x0000_s13" type="#_x0000_t75" style="width:468.00pt;height:437.84pt;mso-wrap-distance-left:0.00pt;mso-wrap-distance-top:0.00pt;mso-wrap-distance-right:0.00pt;mso-wrap-distance-bottom:0.00pt;z-index:1;" stroked="false">
+                <v:imagedata r:id="rId41" o:title=""/>
+                <o:lock v:ext="edit" rotation="t"/>
+              </v:shape>
+            </w:pict>
+          </mc:Fallback>
+        </mc:AlternateContent>
+      </w:r>
+      <w:r>
+        <w:rPr>
+          <w:highlight w:val="none"/>
+        </w:rPr>
+      </w:r>
+      <w:r>
+        <w:rPr>
+          <w:highlight w:val="none"/>
+        </w:rPr>
+      </w:r>
+      <w:r>
+        <w:rPr>
+          <w:highlight w:val="none"/>
+        </w:rPr>
+      </w:r>
     </w:p>
     <w:sectPr>
       <w:footnotePr/>

</xml_diff>